<commit_message>
Back-End mais trabalhado. Ainda falta várias coisas, mas já roda o básico. Falta: Tratar variaveis e respostas, melhorar documentação e disposição de funções. Disponibilizar outras funções.
</commit_message>
<xml_diff>
--- a/Dev Space.docx
+++ b/Dev Space.docx
@@ -7,6 +7,252 @@
         <w:pStyle w:val="Ttulo1"/>
       </w:pPr>
       <w:r>
+        <w:t>Requisitos</w:t>
+      </w:r>
+    </w:p>
+    <w:p>
+      <w:pPr>
+        <w:pStyle w:val="Ttulo2"/>
+      </w:pPr>
+      <w:proofErr w:type="spellStart"/>
+      <w:r>
+        <w:t>Install</w:t>
+      </w:r>
+      <w:proofErr w:type="spellEnd"/>
+    </w:p>
+    <w:p>
+      <w:r>
+        <w:t>Para utilizar o projeto foi</w:t>
+      </w:r>
+      <w:r>
+        <w:t xml:space="preserve"> necessário instalar as seguintes lib.</w:t>
+      </w:r>
+    </w:p>
+    <w:p>
+      <w:proofErr w:type="spellStart"/>
+      <w:r>
+        <w:t>pip</w:t>
+      </w:r>
+      <w:proofErr w:type="spellEnd"/>
+      <w:r>
+        <w:t xml:space="preserve"> </w:t>
+      </w:r>
+      <w:proofErr w:type="spellStart"/>
+      <w:r>
+        <w:t>install</w:t>
+      </w:r>
+      <w:proofErr w:type="spellEnd"/>
+      <w:r>
+        <w:t xml:space="preserve"> </w:t>
+      </w:r>
+      <w:proofErr w:type="spellStart"/>
+      <w:r>
+        <w:t>ipython</w:t>
+      </w:r>
+      <w:proofErr w:type="spellEnd"/>
+    </w:p>
+    <w:p>
+      <w:pPr>
+        <w:tabs>
+          <w:tab w:val="left" w:pos="916"/>
+          <w:tab w:val="left" w:pos="1832"/>
+          <w:tab w:val="left" w:pos="2748"/>
+          <w:tab w:val="left" w:pos="3664"/>
+          <w:tab w:val="left" w:pos="4580"/>
+          <w:tab w:val="left" w:pos="5496"/>
+          <w:tab w:val="left" w:pos="6412"/>
+          <w:tab w:val="left" w:pos="7328"/>
+          <w:tab w:val="left" w:pos="8244"/>
+          <w:tab w:val="left" w:pos="9160"/>
+          <w:tab w:val="left" w:pos="10076"/>
+          <w:tab w:val="left" w:pos="10992"/>
+          <w:tab w:val="left" w:pos="11908"/>
+          <w:tab w:val="left" w:pos="12824"/>
+          <w:tab w:val="left" w:pos="13740"/>
+          <w:tab w:val="left" w:pos="14656"/>
+        </w:tabs>
+        <w:spacing w:after="0" w:line="240" w:lineRule="auto"/>
+        <w:rPr>
+          <w:rFonts w:ascii="Courier New" w:eastAsia="Times New Roman" w:hAnsi="Courier New" w:cs="Courier New"/>
+          <w:kern w:val="0"/>
+          <w:sz w:val="21"/>
+          <w:szCs w:val="21"/>
+          <w:lang w:eastAsia="pt-BR"/>
+          <w14:ligatures w14:val="none"/>
+        </w:rPr>
+      </w:pPr>
+      <w:proofErr w:type="spellStart"/>
+      <w:r>
+        <w:rPr>
+          <w:rFonts w:ascii="Courier New" w:eastAsia="Times New Roman" w:hAnsi="Courier New" w:cs="Courier New"/>
+          <w:kern w:val="0"/>
+          <w:sz w:val="21"/>
+          <w:szCs w:val="21"/>
+          <w:lang w:eastAsia="pt-BR"/>
+          <w14:ligatures w14:val="none"/>
+        </w:rPr>
+        <w:t>pip</w:t>
+      </w:r>
+      <w:proofErr w:type="spellEnd"/>
+      <w:r>
+        <w:rPr>
+          <w:rFonts w:ascii="Courier New" w:eastAsia="Times New Roman" w:hAnsi="Courier New" w:cs="Courier New"/>
+          <w:kern w:val="0"/>
+          <w:sz w:val="21"/>
+          <w:szCs w:val="21"/>
+          <w:lang w:eastAsia="pt-BR"/>
+          <w14:ligatures w14:val="none"/>
+        </w:rPr>
+        <w:t xml:space="preserve"> </w:t>
+      </w:r>
+      <w:proofErr w:type="spellStart"/>
+      <w:r>
+        <w:rPr>
+          <w:rFonts w:ascii="Courier New" w:eastAsia="Times New Roman" w:hAnsi="Courier New" w:cs="Courier New"/>
+          <w:kern w:val="0"/>
+          <w:sz w:val="21"/>
+          <w:szCs w:val="21"/>
+          <w:lang w:eastAsia="pt-BR"/>
+          <w14:ligatures w14:val="none"/>
+        </w:rPr>
+        <w:t>install</w:t>
+      </w:r>
+      <w:proofErr w:type="spellEnd"/>
+      <w:r>
+        <w:rPr>
+          <w:rFonts w:ascii="Courier New" w:eastAsia="Times New Roman" w:hAnsi="Courier New" w:cs="Courier New"/>
+          <w:kern w:val="0"/>
+          <w:sz w:val="21"/>
+          <w:szCs w:val="21"/>
+          <w:lang w:eastAsia="pt-BR"/>
+          <w14:ligatures w14:val="none"/>
+        </w:rPr>
+        <w:t xml:space="preserve"> -q -U google-</w:t>
+      </w:r>
+      <w:proofErr w:type="spellStart"/>
+      <w:r>
+        <w:rPr>
+          <w:rFonts w:ascii="Courier New" w:eastAsia="Times New Roman" w:hAnsi="Courier New" w:cs="Courier New"/>
+          <w:kern w:val="0"/>
+          <w:sz w:val="21"/>
+          <w:szCs w:val="21"/>
+          <w:lang w:eastAsia="pt-BR"/>
+          <w14:ligatures w14:val="none"/>
+        </w:rPr>
+        <w:t>generativeai</w:t>
+      </w:r>
+      <w:proofErr w:type="spellEnd"/>
+    </w:p>
+    <w:p>
+      <w:pPr>
+        <w:tabs>
+          <w:tab w:val="left" w:pos="916"/>
+          <w:tab w:val="left" w:pos="1832"/>
+          <w:tab w:val="left" w:pos="2748"/>
+          <w:tab w:val="left" w:pos="3664"/>
+          <w:tab w:val="left" w:pos="4580"/>
+          <w:tab w:val="left" w:pos="5496"/>
+          <w:tab w:val="left" w:pos="6412"/>
+          <w:tab w:val="left" w:pos="7328"/>
+          <w:tab w:val="left" w:pos="8244"/>
+          <w:tab w:val="left" w:pos="9160"/>
+          <w:tab w:val="left" w:pos="10076"/>
+          <w:tab w:val="left" w:pos="10992"/>
+          <w:tab w:val="left" w:pos="11908"/>
+          <w:tab w:val="left" w:pos="12824"/>
+          <w:tab w:val="left" w:pos="13740"/>
+          <w:tab w:val="left" w:pos="14656"/>
+        </w:tabs>
+        <w:spacing w:after="0" w:line="240" w:lineRule="auto"/>
+        <w:rPr>
+          <w:rFonts w:ascii="Courier New" w:eastAsia="Times New Roman" w:hAnsi="Courier New" w:cs="Courier New"/>
+          <w:kern w:val="0"/>
+          <w:sz w:val="20"/>
+          <w:szCs w:val="20"/>
+          <w:lang w:eastAsia="pt-BR"/>
+          <w14:ligatures w14:val="none"/>
+        </w:rPr>
+      </w:pPr>
+      <w:proofErr w:type="spellStart"/>
+      <w:r>
+        <w:rPr>
+          <w:rFonts w:ascii="Courier New" w:eastAsia="Times New Roman" w:hAnsi="Courier New" w:cs="Courier New"/>
+          <w:kern w:val="0"/>
+          <w:sz w:val="21"/>
+          <w:szCs w:val="21"/>
+          <w:lang w:eastAsia="pt-BR"/>
+          <w14:ligatures w14:val="none"/>
+        </w:rPr>
+        <w:t>pip</w:t>
+      </w:r>
+      <w:proofErr w:type="spellEnd"/>
+      <w:r>
+        <w:rPr>
+          <w:rFonts w:ascii="Courier New" w:eastAsia="Times New Roman" w:hAnsi="Courier New" w:cs="Courier New"/>
+          <w:kern w:val="0"/>
+          <w:sz w:val="21"/>
+          <w:szCs w:val="21"/>
+          <w:lang w:eastAsia="pt-BR"/>
+          <w14:ligatures w14:val="none"/>
+        </w:rPr>
+        <w:t xml:space="preserve"> </w:t>
+      </w:r>
+      <w:proofErr w:type="spellStart"/>
+      <w:r>
+        <w:rPr>
+          <w:rFonts w:ascii="Courier New" w:eastAsia="Times New Roman" w:hAnsi="Courier New" w:cs="Courier New"/>
+          <w:kern w:val="0"/>
+          <w:sz w:val="21"/>
+          <w:szCs w:val="21"/>
+          <w:lang w:eastAsia="pt-BR"/>
+          <w14:ligatures w14:val="none"/>
+        </w:rPr>
+        <w:t>install</w:t>
+      </w:r>
+      <w:proofErr w:type="spellEnd"/>
+      <w:r>
+        <w:rPr>
+          <w:rFonts w:ascii="Courier New" w:eastAsia="Times New Roman" w:hAnsi="Courier New" w:cs="Courier New"/>
+          <w:kern w:val="0"/>
+          <w:sz w:val="21"/>
+          <w:szCs w:val="21"/>
+          <w:lang w:eastAsia="pt-BR"/>
+          <w14:ligatures w14:val="none"/>
+        </w:rPr>
+        <w:t xml:space="preserve"> -q -U google-</w:t>
+      </w:r>
+      <w:proofErr w:type="spellStart"/>
+      <w:r>
+        <w:rPr>
+          <w:rFonts w:ascii="Courier New" w:eastAsia="Times New Roman" w:hAnsi="Courier New" w:cs="Courier New"/>
+          <w:kern w:val="0"/>
+          <w:sz w:val="21"/>
+          <w:szCs w:val="21"/>
+          <w:lang w:eastAsia="pt-BR"/>
+          <w14:ligatures w14:val="none"/>
+        </w:rPr>
+        <w:t>generative</w:t>
+      </w:r>
+      <w:r>
+        <w:rPr>
+          <w:rFonts w:ascii="Courier New" w:eastAsia="Times New Roman" w:hAnsi="Courier New" w:cs="Courier New"/>
+          <w:kern w:val="0"/>
+          <w:sz w:val="21"/>
+          <w:szCs w:val="21"/>
+          <w:lang w:eastAsia="pt-BR"/>
+          <w14:ligatures w14:val="none"/>
+        </w:rPr>
+        <w:t>language</w:t>
+      </w:r>
+      <w:proofErr w:type="spellEnd"/>
+    </w:p>
+    <w:p/>
+    <w:p/>
+    <w:p>
+      <w:pPr>
+        <w:pStyle w:val="Ttulo1"/>
+      </w:pPr>
+      <w:r>
         <w:t>Conversar com IA</w:t>
       </w:r>
     </w:p>
@@ -39,30 +285,8 @@
           <w:szCs w:val="21"/>
           <w:shd w:val="clear" w:color="auto" w:fill="3A3B3E"/>
         </w:rPr>
-        <w:t xml:space="preserve">Vamos iniciar uma conversa em inglês, nós acabamos de nos conhecer, vamos começar na apresentação, o assunto é viagens, meu nível em inglês é avançado, a conversa deverá seguir esses </w:t>
-      </w:r>
-      <w:proofErr w:type="spellStart"/>
-      <w:r>
-        <w:rPr>
-          <w:rFonts w:ascii="Arial" w:hAnsi="Arial" w:cs="Arial"/>
-          <w:color w:val="E2E2E5"/>
-          <w:sz w:val="21"/>
-          <w:szCs w:val="21"/>
-          <w:shd w:val="clear" w:color="auto" w:fill="3A3B3E"/>
-        </w:rPr>
-        <w:t>parâmetros.</w:t>
-      </w:r>
-      <w:r>
-        <w:rPr>
-          <w:rFonts w:ascii="Arial" w:hAnsi="Arial" w:cs="Arial"/>
-          <w:color w:val="E2E2E5"/>
-          <w:sz w:val="21"/>
-          <w:szCs w:val="21"/>
-          <w:shd w:val="clear" w:color="auto" w:fill="3A3B3E"/>
-        </w:rPr>
-        <w:t>”</w:t>
-      </w:r>
-      <w:proofErr w:type="spellEnd"/>
+        <w:t>Vamos iniciar uma conversa em inglês, nós acabamos de nos conhecer, vamos começar na apresentação, o assunto é viagens, meu nível em inglês é avançado, a conversa deverá seguir esses parâmetros.”</w:t>
+      </w:r>
     </w:p>
     <w:p>
       <w:r>
@@ -87,6 +311,9 @@
     </w:p>
     <w:p>
       <w:r>
+        <w:rPr>
+          <w:noProof/>
+        </w:rPr>
         <w:drawing>
           <wp:inline distT="0" distB="0" distL="0" distR="0" wp14:anchorId="4BFD64FC" wp14:editId="6B6E855D">
             <wp:extent cx="5400040" cy="2796540"/>
@@ -138,6 +365,7 @@
         <w:pStyle w:val="Ttulo2"/>
       </w:pPr>
       <w:r>
+        <w:lastRenderedPageBreak/>
         <w:t>Assunto</w:t>
       </w:r>
     </w:p>
@@ -283,7 +511,6 @@
     </w:p>
     <w:p>
       <w:r>
-        <w:lastRenderedPageBreak/>
         <w:t xml:space="preserve">Substituir a </w:t>
       </w:r>
       <w:r>
@@ -360,6 +587,30 @@
     </w:p>
     <w:p>
       <w:r>
+        <w:t>A dica de resposta foi dividida em duas partes</w:t>
+      </w:r>
+    </w:p>
+    <w:p>
+      <w:r>
+        <w:t xml:space="preserve">Uma em que responde </w:t>
+      </w:r>
+      <w:proofErr w:type="gramStart"/>
+      <w:r>
+        <w:t>a</w:t>
+      </w:r>
+      <w:proofErr w:type="gramEnd"/>
+      <w:r>
+        <w:t xml:space="preserve"> pergunta e outra que transforma o conteúdo em JSON.</w:t>
+      </w:r>
+    </w:p>
+    <w:p>
+      <w:pPr>
+        <w:pStyle w:val="Ttulo3"/>
+      </w:pPr>
+      <w:r>
+        <w:t xml:space="preserve">Primeira </w:t>
+      </w:r>
+      <w:r>
         <w:t>Frase utilizada:</w:t>
       </w:r>
     </w:p>
@@ -403,7 +654,7 @@
           <w:szCs w:val="21"/>
           <w:shd w:val="clear" w:color="auto" w:fill="3A3B3E"/>
         </w:rPr>
-        <w:t xml:space="preserve"> 3 opções de resposta em francês para responder a seguinte frase: </w:t>
+        <w:t xml:space="preserve"> 3 opções de resposta para responder a seguinte frase: </w:t>
       </w:r>
     </w:p>
     <w:p>
@@ -424,17 +675,51 @@
           <w:szCs w:val="21"/>
           <w:shd w:val="clear" w:color="auto" w:fill="3A3B3E"/>
         </w:rPr>
-        <w:t>“frase”</w:t>
-      </w:r>
-      <w:r>
-        <w:rPr>
-          <w:rFonts w:ascii="Arial" w:hAnsi="Arial" w:cs="Arial"/>
-          <w:color w:val="E2E2E5"/>
-          <w:sz w:val="21"/>
-          <w:szCs w:val="21"/>
-          <w:shd w:val="clear" w:color="auto" w:fill="3A3B3E"/>
-        </w:rPr>
-        <w:t xml:space="preserve"> </w:t>
+        <w:t xml:space="preserve">“frase” </w:t>
+      </w:r>
+    </w:p>
+    <w:p>
+      <w:pPr>
+        <w:rPr>
+          <w:rFonts w:ascii="Arial" w:hAnsi="Arial" w:cs="Arial"/>
+          <w:color w:val="E2E2E5"/>
+          <w:sz w:val="21"/>
+          <w:szCs w:val="21"/>
+          <w:shd w:val="clear" w:color="auto" w:fill="3A3B3E"/>
+        </w:rPr>
+      </w:pPr>
+      <w:r>
+        <w:rPr>
+          <w:rFonts w:ascii="Arial" w:hAnsi="Arial" w:cs="Arial"/>
+          <w:color w:val="E2E2E5"/>
+          <w:sz w:val="21"/>
+          <w:szCs w:val="21"/>
+          <w:shd w:val="clear" w:color="auto" w:fill="3A3B3E"/>
+        </w:rPr>
+        <w:lastRenderedPageBreak/>
+        <w:t xml:space="preserve">A resposta escreva em </w:t>
+      </w:r>
+      <w:proofErr w:type="spellStart"/>
+      <w:r>
+        <w:rPr>
+          <w:rFonts w:ascii="Arial" w:hAnsi="Arial" w:cs="Arial"/>
+          <w:color w:val="E2E2E5"/>
+          <w:sz w:val="21"/>
+          <w:szCs w:val="21"/>
+          <w:shd w:val="clear" w:color="auto" w:fill="3A3B3E"/>
+        </w:rPr>
+        <w:t>frances</w:t>
+      </w:r>
+      <w:proofErr w:type="spellEnd"/>
+      <w:r>
+        <w:rPr>
+          <w:rFonts w:ascii="Arial" w:hAnsi="Arial" w:cs="Arial"/>
+          <w:color w:val="E2E2E5"/>
+          <w:sz w:val="21"/>
+          <w:szCs w:val="21"/>
+          <w:shd w:val="clear" w:color="auto" w:fill="3A3B3E"/>
+        </w:rPr>
+        <w:t xml:space="preserve"> e a tradução em português.</w:t>
       </w:r>
     </w:p>
     <w:p>
@@ -648,7 +933,27 @@
           <w:szCs w:val="21"/>
           <w:shd w:val="clear" w:color="auto" w:fill="3A3B3E"/>
         </w:rPr>
-        <w:t>Substitua a palavra texto pelo resultado obtido. Mostre também um tópico de "Dicas:"</w:t>
+        <w:t>Substitua a palavra texto pelo resultado obtido. Mostre também um tópico de "Dica</w:t>
+      </w:r>
+      <w:r>
+        <w:rPr>
+          <w:rFonts w:ascii="Arial" w:hAnsi="Arial" w:cs="Arial"/>
+          <w:color w:val="E2E2E5"/>
+          <w:sz w:val="21"/>
+          <w:szCs w:val="21"/>
+          <w:shd w:val="clear" w:color="auto" w:fill="3A3B3E"/>
+        </w:rPr>
+        <w:t>s</w:t>
+      </w:r>
+      <w:r>
+        <w:rPr>
+          <w:rFonts w:ascii="Arial" w:hAnsi="Arial" w:cs="Arial"/>
+          <w:color w:val="E2E2E5"/>
+          <w:sz w:val="21"/>
+          <w:szCs w:val="21"/>
+          <w:shd w:val="clear" w:color="auto" w:fill="3A3B3E"/>
+        </w:rPr>
+        <w:t>:"</w:t>
       </w:r>
     </w:p>
     <w:p>
@@ -665,14 +970,20 @@
       </w:r>
     </w:p>
     <w:p>
+      <w:r>
+        <w:t>Resposta esperada da frase</w:t>
+      </w:r>
+    </w:p>
+    <w:p>
       <w:pPr>
         <w:rPr>
-          <w:u w:val="single"/>
+          <w:rFonts w:ascii="Arial" w:hAnsi="Arial" w:cs="Arial"/>
+          <w:color w:val="E2E2E5"/>
+          <w:sz w:val="21"/>
+          <w:szCs w:val="21"/>
+          <w:shd w:val="clear" w:color="auto" w:fill="3A3B3E"/>
         </w:rPr>
       </w:pPr>
-      <w:r>
-        <w:t>Resposta esperada da frase</w:t>
-      </w:r>
     </w:p>
     <w:p/>
     <w:p>
@@ -680,7 +991,6 @@
         <w:rPr>
           <w:noProof/>
         </w:rPr>
-        <w:lastRenderedPageBreak/>
         <w:drawing>
           <wp:inline distT="0" distB="0" distL="0" distR="0" wp14:anchorId="7DAAA588" wp14:editId="396D9081">
             <wp:extent cx="5400040" cy="3080385"/>
@@ -718,6 +1028,969 @@
         </w:drawing>
       </w:r>
     </w:p>
+    <w:p/>
+    <w:p>
+      <w:pPr>
+        <w:pStyle w:val="Ttulo3"/>
+      </w:pPr>
+      <w:r>
+        <w:t xml:space="preserve">JSON </w:t>
+      </w:r>
+      <w:proofErr w:type="spellStart"/>
+      <w:r>
+        <w:t>Convert</w:t>
+      </w:r>
+      <w:proofErr w:type="spellEnd"/>
+    </w:p>
+    <w:p/>
+    <w:p>
+      <w:pPr>
+        <w:pStyle w:val="Pr-formataoHTML"/>
+        <w:rPr>
+          <w:rStyle w:val="str"/>
+          <w:rFonts w:eastAsiaTheme="majorEastAsia"/>
+          <w:sz w:val="21"/>
+          <w:szCs w:val="21"/>
+        </w:rPr>
+      </w:pPr>
+      <w:r>
+        <w:rPr>
+          <w:rStyle w:val="str"/>
+          <w:rFonts w:eastAsiaTheme="majorEastAsia"/>
+          <w:sz w:val="21"/>
+          <w:szCs w:val="21"/>
+        </w:rPr>
+        <w:t>“””</w:t>
+      </w:r>
+    </w:p>
+    <w:p>
+      <w:pPr>
+        <w:pStyle w:val="Pr-formataoHTML"/>
+      </w:pPr>
+      <w:r>
+        <w:rPr>
+          <w:rStyle w:val="str"/>
+          <w:rFonts w:eastAsiaTheme="majorEastAsia"/>
+          <w:sz w:val="21"/>
+          <w:szCs w:val="21"/>
+        </w:rPr>
+        <w:t xml:space="preserve">Por favor retorne JSON descrevendo </w:t>
+      </w:r>
+      <w:r>
+        <w:rPr>
+          <w:rStyle w:val="str"/>
+          <w:rFonts w:eastAsiaTheme="majorEastAsia"/>
+          <w:sz w:val="21"/>
+          <w:szCs w:val="21"/>
+        </w:rPr>
+        <w:t xml:space="preserve">as respostas, a tradução e as dicas desse texto usando o seguinte </w:t>
+      </w:r>
+      <w:proofErr w:type="spellStart"/>
+      <w:r>
+        <w:rPr>
+          <w:rStyle w:val="str"/>
+          <w:rFonts w:eastAsiaTheme="majorEastAsia"/>
+          <w:sz w:val="21"/>
+          <w:szCs w:val="21"/>
+        </w:rPr>
+        <w:t>schema</w:t>
+      </w:r>
+      <w:proofErr w:type="spellEnd"/>
+      <w:r>
+        <w:rPr>
+          <w:rStyle w:val="str"/>
+          <w:rFonts w:eastAsiaTheme="majorEastAsia"/>
+          <w:sz w:val="21"/>
+          <w:szCs w:val="21"/>
+        </w:rPr>
+        <w:t>:</w:t>
+      </w:r>
+      <w:r>
+        <w:rPr>
+          <w:sz w:val="21"/>
+          <w:szCs w:val="21"/>
+        </w:rPr>
+        <w:t xml:space="preserve"> </w:t>
+      </w:r>
+      <w:r>
+        <w:rPr>
+          <w:sz w:val="21"/>
+          <w:szCs w:val="21"/>
+        </w:rPr>
+        <w:br/>
+      </w:r>
+      <w:r>
+        <w:rPr>
+          <w:rStyle w:val="str"/>
+          <w:rFonts w:eastAsiaTheme="majorEastAsia"/>
+          <w:sz w:val="21"/>
+          <w:szCs w:val="21"/>
+        </w:rPr>
+        <w:t>    {"</w:t>
+      </w:r>
+      <w:r>
+        <w:rPr>
+          <w:rStyle w:val="pln"/>
+          <w:rFonts w:eastAsiaTheme="majorEastAsia"/>
+          <w:sz w:val="21"/>
+          <w:szCs w:val="21"/>
+        </w:rPr>
+        <w:t>resposta</w:t>
+      </w:r>
+      <w:r>
+        <w:rPr>
+          <w:rStyle w:val="str"/>
+          <w:rFonts w:eastAsiaTheme="majorEastAsia"/>
+          <w:sz w:val="21"/>
+          <w:szCs w:val="21"/>
+        </w:rPr>
+        <w:t xml:space="preserve">": </w:t>
+      </w:r>
+      <w:proofErr w:type="spellStart"/>
+      <w:r>
+        <w:rPr>
+          <w:rStyle w:val="str"/>
+          <w:rFonts w:eastAsiaTheme="majorEastAsia"/>
+          <w:sz w:val="21"/>
+          <w:szCs w:val="21"/>
+        </w:rPr>
+        <w:t>list</w:t>
+      </w:r>
+      <w:proofErr w:type="spellEnd"/>
+      <w:r>
+        <w:rPr>
+          <w:rStyle w:val="str"/>
+          <w:rFonts w:eastAsiaTheme="majorEastAsia"/>
+          <w:sz w:val="21"/>
+          <w:szCs w:val="21"/>
+        </w:rPr>
+        <w:t>[</w:t>
+      </w:r>
+      <w:r>
+        <w:rPr>
+          <w:rStyle w:val="str"/>
+          <w:rFonts w:eastAsiaTheme="majorEastAsia"/>
+          <w:sz w:val="21"/>
+          <w:szCs w:val="21"/>
+        </w:rPr>
+        <w:t>RESPOSTA</w:t>
+      </w:r>
+      <w:r>
+        <w:rPr>
+          <w:rStyle w:val="str"/>
+          <w:rFonts w:eastAsiaTheme="majorEastAsia"/>
+          <w:sz w:val="21"/>
+          <w:szCs w:val="21"/>
+        </w:rPr>
+        <w:t>], "</w:t>
+      </w:r>
+      <w:proofErr w:type="spellStart"/>
+      <w:r>
+        <w:rPr>
+          <w:rStyle w:val="pln"/>
+          <w:rFonts w:eastAsiaTheme="majorEastAsia"/>
+          <w:sz w:val="21"/>
+          <w:szCs w:val="21"/>
+        </w:rPr>
+        <w:t>traducao</w:t>
+      </w:r>
+      <w:proofErr w:type="spellEnd"/>
+      <w:r>
+        <w:rPr>
+          <w:rStyle w:val="str"/>
+          <w:rFonts w:eastAsiaTheme="majorEastAsia"/>
+          <w:sz w:val="21"/>
+          <w:szCs w:val="21"/>
+        </w:rPr>
+        <w:t>":</w:t>
+      </w:r>
+      <w:proofErr w:type="spellStart"/>
+      <w:r>
+        <w:rPr>
+          <w:rStyle w:val="str"/>
+          <w:rFonts w:eastAsiaTheme="majorEastAsia"/>
+          <w:sz w:val="21"/>
+          <w:szCs w:val="21"/>
+        </w:rPr>
+        <w:t>list</w:t>
+      </w:r>
+      <w:proofErr w:type="spellEnd"/>
+      <w:r>
+        <w:rPr>
+          <w:rStyle w:val="str"/>
+          <w:rFonts w:eastAsiaTheme="majorEastAsia"/>
+          <w:sz w:val="21"/>
+          <w:szCs w:val="21"/>
+        </w:rPr>
+        <w:t>[</w:t>
+      </w:r>
+      <w:r>
+        <w:rPr>
+          <w:rStyle w:val="str"/>
+          <w:rFonts w:eastAsiaTheme="majorEastAsia"/>
+          <w:sz w:val="21"/>
+          <w:szCs w:val="21"/>
+        </w:rPr>
+        <w:t>TRADUCAO</w:t>
+      </w:r>
+      <w:r>
+        <w:rPr>
+          <w:rStyle w:val="str"/>
+          <w:rFonts w:eastAsiaTheme="majorEastAsia"/>
+          <w:sz w:val="21"/>
+          <w:szCs w:val="21"/>
+        </w:rPr>
+        <w:t>], "</w:t>
+      </w:r>
+      <w:r>
+        <w:rPr>
+          <w:rStyle w:val="pln"/>
+          <w:rFonts w:eastAsiaTheme="majorEastAsia"/>
+          <w:sz w:val="21"/>
+          <w:szCs w:val="21"/>
+        </w:rPr>
+        <w:t>dica</w:t>
+      </w:r>
+      <w:r>
+        <w:rPr>
+          <w:rStyle w:val="str"/>
+          <w:rFonts w:eastAsiaTheme="majorEastAsia"/>
+          <w:sz w:val="21"/>
+          <w:szCs w:val="21"/>
+        </w:rPr>
+        <w:t>":</w:t>
+      </w:r>
+      <w:proofErr w:type="spellStart"/>
+      <w:r>
+        <w:rPr>
+          <w:rStyle w:val="str"/>
+          <w:rFonts w:eastAsiaTheme="majorEastAsia"/>
+          <w:sz w:val="21"/>
+          <w:szCs w:val="21"/>
+        </w:rPr>
+        <w:t>list</w:t>
+      </w:r>
+      <w:proofErr w:type="spellEnd"/>
+      <w:r>
+        <w:rPr>
+          <w:rStyle w:val="str"/>
+          <w:rFonts w:eastAsiaTheme="majorEastAsia"/>
+          <w:sz w:val="21"/>
+          <w:szCs w:val="21"/>
+        </w:rPr>
+        <w:t>[</w:t>
+      </w:r>
+      <w:r>
+        <w:rPr>
+          <w:rStyle w:val="str"/>
+          <w:rFonts w:eastAsiaTheme="majorEastAsia"/>
+          <w:sz w:val="21"/>
+          <w:szCs w:val="21"/>
+        </w:rPr>
+        <w:t>DICA</w:t>
+      </w:r>
+      <w:r>
+        <w:rPr>
+          <w:rStyle w:val="str"/>
+          <w:rFonts w:eastAsiaTheme="majorEastAsia"/>
+          <w:sz w:val="21"/>
+          <w:szCs w:val="21"/>
+        </w:rPr>
+        <w:t>}</w:t>
+      </w:r>
+      <w:r>
+        <w:rPr>
+          <w:sz w:val="21"/>
+          <w:szCs w:val="21"/>
+        </w:rPr>
+        <w:br/>
+      </w:r>
+      <w:r>
+        <w:rPr>
+          <w:sz w:val="21"/>
+          <w:szCs w:val="21"/>
+        </w:rPr>
+        <w:br/>
+      </w:r>
+      <w:r>
+        <w:rPr>
+          <w:rStyle w:val="str"/>
+          <w:rFonts w:eastAsiaTheme="majorEastAsia"/>
+          <w:sz w:val="21"/>
+          <w:szCs w:val="21"/>
+        </w:rPr>
+        <w:lastRenderedPageBreak/>
+        <w:t xml:space="preserve">    </w:t>
+      </w:r>
+      <w:r>
+        <w:rPr>
+          <w:rStyle w:val="str"/>
+          <w:rFonts w:eastAsiaTheme="majorEastAsia"/>
+          <w:sz w:val="21"/>
+          <w:szCs w:val="21"/>
+        </w:rPr>
+        <w:t>RESPOSTA</w:t>
+      </w:r>
+      <w:r>
+        <w:rPr>
+          <w:rStyle w:val="str"/>
+          <w:rFonts w:eastAsiaTheme="majorEastAsia"/>
+          <w:sz w:val="21"/>
+          <w:szCs w:val="21"/>
+        </w:rPr>
+        <w:t xml:space="preserve"> </w:t>
+      </w:r>
+      <w:r>
+        <w:rPr>
+          <w:rStyle w:val="str"/>
+          <w:rFonts w:eastAsiaTheme="majorEastAsia"/>
+          <w:sz w:val="21"/>
+          <w:szCs w:val="21"/>
+        </w:rPr>
+        <w:t>= {"</w:t>
+      </w:r>
+      <w:r>
+        <w:rPr>
+          <w:rStyle w:val="pln"/>
+          <w:rFonts w:eastAsiaTheme="majorEastAsia"/>
+          <w:sz w:val="21"/>
+          <w:szCs w:val="21"/>
+        </w:rPr>
+        <w:t>n</w:t>
+      </w:r>
+      <w:r>
+        <w:rPr>
+          <w:rStyle w:val="pln"/>
+          <w:rFonts w:eastAsiaTheme="majorEastAsia"/>
+          <w:sz w:val="21"/>
+          <w:szCs w:val="21"/>
+        </w:rPr>
+        <w:t>umero</w:t>
+      </w:r>
+      <w:r>
+        <w:rPr>
+          <w:rStyle w:val="str"/>
+          <w:rFonts w:eastAsiaTheme="majorEastAsia"/>
+          <w:sz w:val="21"/>
+          <w:szCs w:val="21"/>
+        </w:rPr>
+        <w:t xml:space="preserve">": </w:t>
+      </w:r>
+      <w:proofErr w:type="spellStart"/>
+      <w:r>
+        <w:rPr>
+          <w:rStyle w:val="str"/>
+          <w:rFonts w:eastAsiaTheme="majorEastAsia"/>
+          <w:sz w:val="21"/>
+          <w:szCs w:val="21"/>
+        </w:rPr>
+        <w:t>int</w:t>
+      </w:r>
+      <w:proofErr w:type="spellEnd"/>
+      <w:r>
+        <w:rPr>
+          <w:rStyle w:val="str"/>
+          <w:rFonts w:eastAsiaTheme="majorEastAsia"/>
+          <w:sz w:val="21"/>
+          <w:szCs w:val="21"/>
+        </w:rPr>
+        <w:t>, "</w:t>
+      </w:r>
+      <w:proofErr w:type="spellStart"/>
+      <w:r>
+        <w:rPr>
+          <w:rStyle w:val="pln"/>
+          <w:rFonts w:eastAsiaTheme="majorEastAsia"/>
+          <w:sz w:val="21"/>
+          <w:szCs w:val="21"/>
+        </w:rPr>
+        <w:t>descricao</w:t>
+      </w:r>
+      <w:proofErr w:type="spellEnd"/>
+      <w:r>
+        <w:rPr>
+          <w:rStyle w:val="str"/>
+          <w:rFonts w:eastAsiaTheme="majorEastAsia"/>
+          <w:sz w:val="21"/>
+          <w:szCs w:val="21"/>
+        </w:rPr>
+        <w:t>": st</w:t>
+      </w:r>
+      <w:proofErr w:type="spellStart"/>
+      <w:r>
+        <w:rPr>
+          <w:rStyle w:val="str"/>
+          <w:rFonts w:eastAsiaTheme="majorEastAsia"/>
+          <w:sz w:val="21"/>
+          <w:szCs w:val="21"/>
+        </w:rPr>
+        <w:t>r</w:t>
+      </w:r>
+      <w:proofErr w:type="spellEnd"/>
+      <w:r>
+        <w:rPr>
+          <w:rStyle w:val="str"/>
+          <w:rFonts w:eastAsiaTheme="majorEastAsia"/>
+          <w:sz w:val="21"/>
+          <w:szCs w:val="21"/>
+        </w:rPr>
+        <w:t>}</w:t>
+      </w:r>
+      <w:r>
+        <w:rPr>
+          <w:sz w:val="21"/>
+          <w:szCs w:val="21"/>
+        </w:rPr>
+        <w:br/>
+      </w:r>
+      <w:r>
+        <w:rPr>
+          <w:rStyle w:val="str"/>
+          <w:rFonts w:eastAsiaTheme="majorEastAsia"/>
+          <w:sz w:val="21"/>
+          <w:szCs w:val="21"/>
+        </w:rPr>
+        <w:t xml:space="preserve">    </w:t>
+      </w:r>
+      <w:r>
+        <w:rPr>
+          <w:rStyle w:val="str"/>
+          <w:rFonts w:eastAsiaTheme="majorEastAsia"/>
+          <w:sz w:val="21"/>
+          <w:szCs w:val="21"/>
+        </w:rPr>
+        <w:t>TRADUCAO</w:t>
+      </w:r>
+      <w:r>
+        <w:rPr>
+          <w:rStyle w:val="str"/>
+          <w:rFonts w:eastAsiaTheme="majorEastAsia"/>
+          <w:sz w:val="21"/>
+          <w:szCs w:val="21"/>
+        </w:rPr>
+        <w:t xml:space="preserve"> </w:t>
+      </w:r>
+      <w:r>
+        <w:rPr>
+          <w:rStyle w:val="str"/>
+          <w:rFonts w:eastAsiaTheme="majorEastAsia"/>
+          <w:sz w:val="21"/>
+          <w:szCs w:val="21"/>
+        </w:rPr>
+        <w:t>= {"</w:t>
+      </w:r>
+      <w:r>
+        <w:rPr>
+          <w:rStyle w:val="pln"/>
+          <w:rFonts w:eastAsiaTheme="majorEastAsia"/>
+          <w:sz w:val="21"/>
+          <w:szCs w:val="21"/>
+        </w:rPr>
+        <w:t>numero</w:t>
+      </w:r>
+      <w:r>
+        <w:rPr>
+          <w:rStyle w:val="str"/>
+          <w:rFonts w:eastAsiaTheme="majorEastAsia"/>
+          <w:sz w:val="21"/>
+          <w:szCs w:val="21"/>
+        </w:rPr>
+        <w:t xml:space="preserve">": </w:t>
+      </w:r>
+      <w:proofErr w:type="spellStart"/>
+      <w:r>
+        <w:rPr>
+          <w:rStyle w:val="str"/>
+          <w:rFonts w:eastAsiaTheme="majorEastAsia"/>
+          <w:sz w:val="21"/>
+          <w:szCs w:val="21"/>
+        </w:rPr>
+        <w:t>int</w:t>
+      </w:r>
+      <w:proofErr w:type="spellEnd"/>
+      <w:r>
+        <w:rPr>
+          <w:rStyle w:val="str"/>
+          <w:rFonts w:eastAsiaTheme="majorEastAsia"/>
+          <w:sz w:val="21"/>
+          <w:szCs w:val="21"/>
+        </w:rPr>
+        <w:t>, "</w:t>
+      </w:r>
+      <w:r>
+        <w:rPr>
+          <w:rStyle w:val="pln"/>
+          <w:rFonts w:eastAsiaTheme="majorEastAsia"/>
+          <w:sz w:val="21"/>
+          <w:szCs w:val="21"/>
+        </w:rPr>
+        <w:t xml:space="preserve"> </w:t>
+      </w:r>
+      <w:proofErr w:type="spellStart"/>
+      <w:r>
+        <w:rPr>
+          <w:rStyle w:val="pln"/>
+          <w:rFonts w:eastAsiaTheme="majorEastAsia"/>
+          <w:sz w:val="21"/>
+          <w:szCs w:val="21"/>
+        </w:rPr>
+        <w:t>descricao</w:t>
+      </w:r>
+      <w:proofErr w:type="spellEnd"/>
+      <w:r>
+        <w:rPr>
+          <w:rStyle w:val="str"/>
+          <w:rFonts w:eastAsiaTheme="majorEastAsia"/>
+          <w:sz w:val="21"/>
+          <w:szCs w:val="21"/>
+        </w:rPr>
+        <w:t xml:space="preserve"> </w:t>
+      </w:r>
+      <w:r>
+        <w:rPr>
+          <w:rStyle w:val="str"/>
+          <w:rFonts w:eastAsiaTheme="majorEastAsia"/>
+          <w:sz w:val="21"/>
+          <w:szCs w:val="21"/>
+        </w:rPr>
+        <w:t>": st</w:t>
+      </w:r>
+      <w:proofErr w:type="spellStart"/>
+      <w:r>
+        <w:rPr>
+          <w:rStyle w:val="str"/>
+          <w:rFonts w:eastAsiaTheme="majorEastAsia"/>
+          <w:sz w:val="21"/>
+          <w:szCs w:val="21"/>
+        </w:rPr>
+        <w:t>r</w:t>
+      </w:r>
+      <w:proofErr w:type="spellEnd"/>
+      <w:r>
+        <w:rPr>
+          <w:rStyle w:val="str"/>
+          <w:rFonts w:eastAsiaTheme="majorEastAsia"/>
+          <w:sz w:val="21"/>
+          <w:szCs w:val="21"/>
+        </w:rPr>
+        <w:t>}</w:t>
+      </w:r>
+      <w:r>
+        <w:rPr>
+          <w:sz w:val="21"/>
+          <w:szCs w:val="21"/>
+        </w:rPr>
+        <w:br/>
+      </w:r>
+      <w:r>
+        <w:rPr>
+          <w:rStyle w:val="str"/>
+          <w:rFonts w:eastAsiaTheme="majorEastAsia"/>
+          <w:sz w:val="21"/>
+          <w:szCs w:val="21"/>
+        </w:rPr>
+        <w:t xml:space="preserve">    </w:t>
+      </w:r>
+      <w:r>
+        <w:rPr>
+          <w:rStyle w:val="str"/>
+          <w:rFonts w:eastAsiaTheme="majorEastAsia"/>
+          <w:sz w:val="21"/>
+          <w:szCs w:val="21"/>
+        </w:rPr>
+        <w:t>DICA</w:t>
+      </w:r>
+      <w:r>
+        <w:rPr>
+          <w:rStyle w:val="str"/>
+          <w:rFonts w:eastAsiaTheme="majorEastAsia"/>
+          <w:sz w:val="21"/>
+          <w:szCs w:val="21"/>
+        </w:rPr>
+        <w:t xml:space="preserve"> = {"</w:t>
+      </w:r>
+      <w:r>
+        <w:rPr>
+          <w:rStyle w:val="pln"/>
+          <w:rFonts w:eastAsiaTheme="majorEastAsia"/>
+          <w:sz w:val="21"/>
+          <w:szCs w:val="21"/>
+        </w:rPr>
+        <w:t>numero</w:t>
+      </w:r>
+      <w:r>
+        <w:rPr>
+          <w:rStyle w:val="str"/>
+          <w:rFonts w:eastAsiaTheme="majorEastAsia"/>
+          <w:sz w:val="21"/>
+          <w:szCs w:val="21"/>
+        </w:rPr>
+        <w:t xml:space="preserve">": </w:t>
+      </w:r>
+      <w:proofErr w:type="spellStart"/>
+      <w:r>
+        <w:rPr>
+          <w:rStyle w:val="str"/>
+          <w:rFonts w:eastAsiaTheme="majorEastAsia"/>
+          <w:sz w:val="21"/>
+          <w:szCs w:val="21"/>
+        </w:rPr>
+        <w:t>int</w:t>
+      </w:r>
+      <w:proofErr w:type="spellEnd"/>
+      <w:r>
+        <w:rPr>
+          <w:rStyle w:val="str"/>
+          <w:rFonts w:eastAsiaTheme="majorEastAsia"/>
+          <w:sz w:val="21"/>
+          <w:szCs w:val="21"/>
+        </w:rPr>
+        <w:t>, "</w:t>
+      </w:r>
+      <w:r>
+        <w:rPr>
+          <w:rStyle w:val="pln"/>
+          <w:rFonts w:eastAsiaTheme="majorEastAsia"/>
+          <w:sz w:val="21"/>
+          <w:szCs w:val="21"/>
+        </w:rPr>
+        <w:t xml:space="preserve"> </w:t>
+      </w:r>
+      <w:r>
+        <w:rPr>
+          <w:rStyle w:val="pln"/>
+          <w:rFonts w:eastAsiaTheme="majorEastAsia"/>
+          <w:sz w:val="21"/>
+          <w:szCs w:val="21"/>
+        </w:rPr>
+        <w:t>titulo</w:t>
+      </w:r>
+      <w:r>
+        <w:rPr>
+          <w:rStyle w:val="str"/>
+          <w:rFonts w:eastAsiaTheme="majorEastAsia"/>
+          <w:sz w:val="21"/>
+          <w:szCs w:val="21"/>
+        </w:rPr>
+        <w:t xml:space="preserve"> </w:t>
+      </w:r>
+      <w:r>
+        <w:rPr>
+          <w:rStyle w:val="str"/>
+          <w:rFonts w:eastAsiaTheme="majorEastAsia"/>
+          <w:sz w:val="21"/>
+          <w:szCs w:val="21"/>
+        </w:rPr>
+        <w:t xml:space="preserve">": </w:t>
+      </w:r>
+      <w:proofErr w:type="spellStart"/>
+      <w:r>
+        <w:rPr>
+          <w:rStyle w:val="str"/>
+          <w:rFonts w:eastAsiaTheme="majorEastAsia"/>
+          <w:sz w:val="21"/>
+          <w:szCs w:val="21"/>
+        </w:rPr>
+        <w:t>str</w:t>
+      </w:r>
+      <w:proofErr w:type="spellEnd"/>
+      <w:r>
+        <w:rPr>
+          <w:rStyle w:val="str"/>
+          <w:rFonts w:eastAsiaTheme="majorEastAsia"/>
+          <w:sz w:val="21"/>
+          <w:szCs w:val="21"/>
+        </w:rPr>
+        <w:t>, "</w:t>
+      </w:r>
+      <w:r>
+        <w:rPr>
+          <w:rStyle w:val="pln"/>
+          <w:rFonts w:eastAsiaTheme="majorEastAsia"/>
+          <w:sz w:val="21"/>
+          <w:szCs w:val="21"/>
+        </w:rPr>
+        <w:t xml:space="preserve"> </w:t>
+      </w:r>
+      <w:proofErr w:type="spellStart"/>
+      <w:r>
+        <w:rPr>
+          <w:rStyle w:val="pln"/>
+          <w:rFonts w:eastAsiaTheme="majorEastAsia"/>
+          <w:sz w:val="21"/>
+          <w:szCs w:val="21"/>
+        </w:rPr>
+        <w:t>descricao</w:t>
+      </w:r>
+      <w:proofErr w:type="spellEnd"/>
+      <w:r>
+        <w:rPr>
+          <w:rStyle w:val="str"/>
+          <w:rFonts w:eastAsiaTheme="majorEastAsia"/>
+          <w:sz w:val="21"/>
+          <w:szCs w:val="21"/>
+        </w:rPr>
+        <w:t xml:space="preserve"> </w:t>
+      </w:r>
+      <w:r>
+        <w:rPr>
+          <w:rStyle w:val="str"/>
+          <w:rFonts w:eastAsiaTheme="majorEastAsia"/>
+          <w:sz w:val="21"/>
+          <w:szCs w:val="21"/>
+        </w:rPr>
+        <w:t xml:space="preserve">": </w:t>
+      </w:r>
+      <w:proofErr w:type="spellStart"/>
+      <w:r>
+        <w:rPr>
+          <w:rStyle w:val="str"/>
+          <w:rFonts w:eastAsiaTheme="majorEastAsia"/>
+          <w:sz w:val="21"/>
+          <w:szCs w:val="21"/>
+        </w:rPr>
+        <w:t>str</w:t>
+      </w:r>
+      <w:proofErr w:type="spellEnd"/>
+      <w:r>
+        <w:rPr>
+          <w:rStyle w:val="str"/>
+          <w:rFonts w:eastAsiaTheme="majorEastAsia"/>
+          <w:sz w:val="21"/>
+          <w:szCs w:val="21"/>
+        </w:rPr>
+        <w:t>}</w:t>
+      </w:r>
+      <w:r>
+        <w:rPr>
+          <w:sz w:val="21"/>
+          <w:szCs w:val="21"/>
+        </w:rPr>
+        <w:br/>
+      </w:r>
+      <w:r>
+        <w:rPr>
+          <w:sz w:val="21"/>
+          <w:szCs w:val="21"/>
+        </w:rPr>
+        <w:br/>
+      </w:r>
+      <w:r>
+        <w:rPr>
+          <w:rStyle w:val="str"/>
+          <w:rFonts w:eastAsiaTheme="majorEastAsia"/>
+          <w:sz w:val="21"/>
+          <w:szCs w:val="21"/>
+        </w:rPr>
+        <w:t xml:space="preserve">    </w:t>
+      </w:r>
+      <w:r>
+        <w:rPr>
+          <w:rStyle w:val="str"/>
+          <w:rFonts w:eastAsiaTheme="majorEastAsia"/>
+          <w:sz w:val="21"/>
+          <w:szCs w:val="21"/>
+        </w:rPr>
+        <w:t>Todos os campos são necessários</w:t>
+      </w:r>
+      <w:r>
+        <w:rPr>
+          <w:sz w:val="21"/>
+          <w:szCs w:val="21"/>
+        </w:rPr>
+        <w:br/>
+      </w:r>
+      <w:r>
+        <w:rPr>
+          <w:sz w:val="21"/>
+          <w:szCs w:val="21"/>
+        </w:rPr>
+        <w:br/>
+      </w:r>
+      <w:r>
+        <w:rPr>
+          <w:rStyle w:val="str"/>
+          <w:rFonts w:eastAsiaTheme="majorEastAsia"/>
+          <w:sz w:val="21"/>
+          <w:szCs w:val="21"/>
+        </w:rPr>
+        <w:t xml:space="preserve">    </w:t>
+      </w:r>
+      <w:r>
+        <w:rPr>
+          <w:rStyle w:val="str"/>
+          <w:rFonts w:eastAsiaTheme="majorEastAsia"/>
+          <w:sz w:val="21"/>
+          <w:szCs w:val="21"/>
+        </w:rPr>
+        <w:t>Importante</w:t>
+      </w:r>
+      <w:r>
+        <w:rPr>
+          <w:rStyle w:val="str"/>
+          <w:rFonts w:eastAsiaTheme="majorEastAsia"/>
+          <w:sz w:val="21"/>
+          <w:szCs w:val="21"/>
+        </w:rPr>
+        <w:t xml:space="preserve">: </w:t>
+      </w:r>
+      <w:r>
+        <w:rPr>
+          <w:rStyle w:val="str"/>
+          <w:rFonts w:eastAsiaTheme="majorEastAsia"/>
+          <w:sz w:val="21"/>
+          <w:szCs w:val="21"/>
+        </w:rPr>
+        <w:t xml:space="preserve">Só retorne um único </w:t>
+      </w:r>
+      <w:r>
+        <w:rPr>
+          <w:rStyle w:val="str"/>
+          <w:rFonts w:eastAsiaTheme="majorEastAsia"/>
+          <w:sz w:val="21"/>
+          <w:szCs w:val="21"/>
+        </w:rPr>
+        <w:t>texto valido de JSON</w:t>
+      </w:r>
+      <w:r>
+        <w:rPr>
+          <w:rStyle w:val="str"/>
+          <w:rFonts w:eastAsiaTheme="majorEastAsia"/>
+          <w:sz w:val="21"/>
+          <w:szCs w:val="21"/>
+        </w:rPr>
+        <w:t>.</w:t>
+      </w:r>
+      <w:r>
+        <w:rPr>
+          <w:sz w:val="21"/>
+          <w:szCs w:val="21"/>
+        </w:rPr>
+        <w:br/>
+      </w:r>
+      <w:r>
+        <w:rPr>
+          <w:sz w:val="21"/>
+          <w:szCs w:val="21"/>
+        </w:rPr>
+        <w:br/>
+      </w:r>
+      <w:r>
+        <w:rPr>
+          <w:rStyle w:val="str"/>
+          <w:rFonts w:eastAsiaTheme="majorEastAsia"/>
+          <w:sz w:val="21"/>
+          <w:szCs w:val="21"/>
+        </w:rPr>
+        <w:t xml:space="preserve">    </w:t>
+      </w:r>
+      <w:r>
+        <w:rPr>
+          <w:rStyle w:val="str"/>
+          <w:rFonts w:eastAsiaTheme="majorEastAsia"/>
+          <w:sz w:val="21"/>
+          <w:szCs w:val="21"/>
+        </w:rPr>
+        <w:t>Aqui está o conteúdo</w:t>
+      </w:r>
+      <w:r>
+        <w:rPr>
+          <w:rStyle w:val="str"/>
+          <w:rFonts w:eastAsiaTheme="majorEastAsia"/>
+          <w:sz w:val="21"/>
+          <w:szCs w:val="21"/>
+        </w:rPr>
+        <w:t>:</w:t>
+      </w:r>
+      <w:r>
+        <w:rPr>
+          <w:sz w:val="21"/>
+          <w:szCs w:val="21"/>
+        </w:rPr>
+        <w:br/>
+      </w:r>
+      <w:r>
+        <w:rPr>
+          <w:sz w:val="21"/>
+          <w:szCs w:val="21"/>
+        </w:rPr>
+        <w:br/>
+      </w:r>
+      <w:r>
+        <w:rPr>
+          <w:rStyle w:val="str"/>
+          <w:rFonts w:eastAsiaTheme="majorEastAsia"/>
+          <w:sz w:val="21"/>
+          <w:szCs w:val="21"/>
+        </w:rPr>
+        <w:t>    """</w:t>
+      </w:r>
+      <w:r>
+        <w:rPr>
+          <w:rStyle w:val="pun"/>
+          <w:rFonts w:eastAsiaTheme="majorEastAsia"/>
+          <w:sz w:val="21"/>
+          <w:szCs w:val="21"/>
+        </w:rPr>
+        <w:t>)</w:t>
+      </w:r>
+      <w:r>
+        <w:rPr>
+          <w:rStyle w:val="pln"/>
+          <w:rFonts w:eastAsiaTheme="majorEastAsia"/>
+          <w:sz w:val="21"/>
+          <w:szCs w:val="21"/>
+        </w:rPr>
+        <w:t xml:space="preserve"> </w:t>
+      </w:r>
+      <w:r>
+        <w:rPr>
+          <w:rStyle w:val="pun"/>
+          <w:rFonts w:eastAsiaTheme="majorEastAsia"/>
+          <w:sz w:val="21"/>
+          <w:szCs w:val="21"/>
+        </w:rPr>
+        <w:t>+</w:t>
+      </w:r>
+      <w:r>
+        <w:rPr>
+          <w:rStyle w:val="pln"/>
+          <w:rFonts w:eastAsiaTheme="majorEastAsia"/>
+          <w:sz w:val="21"/>
+          <w:szCs w:val="21"/>
+        </w:rPr>
+        <w:t xml:space="preserve"> </w:t>
+      </w:r>
+      <w:r>
+        <w:rPr>
+          <w:rStyle w:val="pln"/>
+          <w:rFonts w:eastAsiaTheme="majorEastAsia"/>
+          <w:sz w:val="21"/>
+          <w:szCs w:val="21"/>
+        </w:rPr>
+        <w:t>texto</w:t>
+      </w:r>
+    </w:p>
+    <w:p/>
+    <w:p>
+      <w:pPr>
+        <w:pStyle w:val="Ttulo3"/>
+      </w:pPr>
+      <w:r>
+        <w:t>Model Tools</w:t>
+      </w:r>
+    </w:p>
+    <w:p>
+      <w:hyperlink r:id="rId7" w:history="1">
+        <w:r>
+          <w:rPr>
+            <w:rStyle w:val="Hyperlink"/>
+          </w:rPr>
+          <w:t>https://ai.google.dev/gemini-api/docs/function-calling/python</w:t>
+        </w:r>
+      </w:hyperlink>
+    </w:p>
+    <w:p/>
     <w:sectPr>
       <w:pgSz w:w="11906" w:h="16838"/>
       <w:pgMar w:top="1417" w:right="1701" w:bottom="1417" w:left="1701" w:header="708" w:footer="708" w:gutter="0"/>
@@ -1178,7 +2451,6 @@
     <w:next w:val="Normal"/>
     <w:link w:val="Ttulo3Char"/>
     <w:uiPriority w:val="9"/>
-    <w:semiHidden/>
     <w:unhideWhenUsed/>
     <w:qFormat/>
     <w:rsid w:val="00076BDF"/>
@@ -1385,7 +2657,6 @@
     <w:basedOn w:val="Fontepargpadro"/>
     <w:link w:val="Ttulo3"/>
     <w:uiPriority w:val="9"/>
-    <w:semiHidden/>
     <w:rsid w:val="00076BDF"/>
     <w:rPr>
       <w:rFonts w:eastAsiaTheme="majorEastAsia" w:cstheme="majorBidi"/>
@@ -1641,6 +2912,98 @@
       <w:smallCaps/>
       <w:color w:val="0F4761" w:themeColor="accent1" w:themeShade="BF"/>
       <w:spacing w:val="5"/>
+    </w:rPr>
+  </w:style>
+  <w:style w:type="paragraph" w:styleId="Pr-formataoHTML">
+    <w:name w:val="HTML Preformatted"/>
+    <w:basedOn w:val="Normal"/>
+    <w:link w:val="Pr-formataoHTMLChar"/>
+    <w:uiPriority w:val="99"/>
+    <w:semiHidden/>
+    <w:unhideWhenUsed/>
+    <w:rsid w:val="00BE56D1"/>
+    <w:pPr>
+      <w:tabs>
+        <w:tab w:val="left" w:pos="916"/>
+        <w:tab w:val="left" w:pos="1832"/>
+        <w:tab w:val="left" w:pos="2748"/>
+        <w:tab w:val="left" w:pos="3664"/>
+        <w:tab w:val="left" w:pos="4580"/>
+        <w:tab w:val="left" w:pos="5496"/>
+        <w:tab w:val="left" w:pos="6412"/>
+        <w:tab w:val="left" w:pos="7328"/>
+        <w:tab w:val="left" w:pos="8244"/>
+        <w:tab w:val="left" w:pos="9160"/>
+        <w:tab w:val="left" w:pos="10076"/>
+        <w:tab w:val="left" w:pos="10992"/>
+        <w:tab w:val="left" w:pos="11908"/>
+        <w:tab w:val="left" w:pos="12824"/>
+        <w:tab w:val="left" w:pos="13740"/>
+        <w:tab w:val="left" w:pos="14656"/>
+      </w:tabs>
+      <w:spacing w:after="0" w:line="240" w:lineRule="auto"/>
+    </w:pPr>
+    <w:rPr>
+      <w:rFonts w:ascii="Courier New" w:eastAsia="Times New Roman" w:hAnsi="Courier New" w:cs="Courier New"/>
+      <w:kern w:val="0"/>
+      <w:sz w:val="20"/>
+      <w:szCs w:val="20"/>
+      <w:lang w:eastAsia="pt-BR"/>
+      <w14:ligatures w14:val="none"/>
+    </w:rPr>
+  </w:style>
+  <w:style w:type="character" w:customStyle="1" w:styleId="Pr-formataoHTMLChar">
+    <w:name w:val="Pré-formatação HTML Char"/>
+    <w:basedOn w:val="Fontepargpadro"/>
+    <w:link w:val="Pr-formataoHTML"/>
+    <w:uiPriority w:val="99"/>
+    <w:semiHidden/>
+    <w:rsid w:val="00BE56D1"/>
+    <w:rPr>
+      <w:rFonts w:ascii="Courier New" w:eastAsia="Times New Roman" w:hAnsi="Courier New" w:cs="Courier New"/>
+      <w:kern w:val="0"/>
+      <w:sz w:val="20"/>
+      <w:szCs w:val="20"/>
+      <w:lang w:eastAsia="pt-BR"/>
+      <w14:ligatures w14:val="none"/>
+    </w:rPr>
+  </w:style>
+  <w:style w:type="character" w:customStyle="1" w:styleId="pln">
+    <w:name w:val="pln"/>
+    <w:basedOn w:val="Fontepargpadro"/>
+    <w:rsid w:val="00BE56D1"/>
+  </w:style>
+  <w:style w:type="character" w:customStyle="1" w:styleId="pun">
+    <w:name w:val="pun"/>
+    <w:basedOn w:val="Fontepargpadro"/>
+    <w:rsid w:val="00BE56D1"/>
+  </w:style>
+  <w:style w:type="character" w:customStyle="1" w:styleId="str">
+    <w:name w:val="str"/>
+    <w:basedOn w:val="Fontepargpadro"/>
+    <w:rsid w:val="008A75AA"/>
+  </w:style>
+  <w:style w:type="character" w:styleId="Hyperlink">
+    <w:name w:val="Hyperlink"/>
+    <w:basedOn w:val="Fontepargpadro"/>
+    <w:uiPriority w:val="99"/>
+    <w:unhideWhenUsed/>
+    <w:rsid w:val="00930B1A"/>
+    <w:rPr>
+      <w:color w:val="467886" w:themeColor="hyperlink"/>
+      <w:u w:val="single"/>
+    </w:rPr>
+  </w:style>
+  <w:style w:type="character" w:styleId="MenoPendente">
+    <w:name w:val="Unresolved Mention"/>
+    <w:basedOn w:val="Fontepargpadro"/>
+    <w:uiPriority w:val="99"/>
+    <w:semiHidden/>
+    <w:unhideWhenUsed/>
+    <w:rsid w:val="00930B1A"/>
+    <w:rPr>
+      <w:color w:val="605E5C"/>
+      <w:shd w:val="clear" w:color="auto" w:fill="E1DFDD"/>
     </w:rPr>
   </w:style>
 </w:styles>

</xml_diff>